<commit_message>
ligeira correção ao relatório
</commit_message>
<xml_diff>
--- a/Relatorio.docx
+++ b/Relatorio.docx
@@ -53,7 +53,7 @@
                     <a:blip r:embed="rId6" cstate="print">
                       <a:extLst>
                         <a:ext uri="{28A0092B-C50C-407E-A947-70E740481C1C}">
-                          <a14:useLocalDpi xmlns="" xmlns:wpc="http://schemas.microsoft.com/office/word/2010/wordprocessingCanvas" xmlns:mc="http://schemas.openxmlformats.org/markup-compatibility/2006" xmlns:o="urn:schemas-microsoft-com:office:office" xmlns:v="urn:schemas-microsoft-com:vml" xmlns:wp14="http://schemas.microsoft.com/office/word/2010/wordprocessingDrawing" xmlns:w10="urn:schemas-microsoft-com:office:word" xmlns:w="http://schemas.openxmlformats.org/wordprocessingml/2006/main" xmlns:w14="http://schemas.microsoft.com/office/word/2010/wordml" xmlns:wpg="http://schemas.microsoft.com/office/word/2010/wordprocessingGroup" xmlns:wpi="http://schemas.microsoft.com/office/word/2010/wordprocessingInk" xmlns:wps="http://schemas.microsoft.com/office/word/2010/wordprocessingShape" xmlns:a14="http://schemas.microsoft.com/office/drawing/2010/main" val="0"/>
+                          <a14:useLocalDpi xmlns:a14="http://schemas.microsoft.com/office/drawing/2010/main" xmlns:wps="http://schemas.microsoft.com/office/word/2010/wordprocessingShape" xmlns:wpi="http://schemas.microsoft.com/office/word/2010/wordprocessingInk" xmlns:wpg="http://schemas.microsoft.com/office/word/2010/wordprocessingGroup" xmlns:w14="http://schemas.microsoft.com/office/word/2010/wordml" xmlns:w="http://schemas.openxmlformats.org/wordprocessingml/2006/main" xmlns:w10="urn:schemas-microsoft-com:office:word" xmlns:wp14="http://schemas.microsoft.com/office/word/2010/wordprocessingDrawing" xmlns:v="urn:schemas-microsoft-com:vml" xmlns:o="urn:schemas-microsoft-com:office:office" xmlns:mc="http://schemas.openxmlformats.org/markup-compatibility/2006" xmlns:wpc="http://schemas.microsoft.com/office/word/2010/wordprocessingCanvas" xmlns="" val="0"/>
                         </a:ext>
                       </a:extLst>
                     </a:blip>
@@ -2493,7 +2493,21 @@
           <w:sz w:val="24"/>
         </w:rPr>
         <w:tab/>
-        <w:t xml:space="preserve">Teclado: o jogador usufrui nas teclas com seta para manobrar o copo de dados, </w:t>
+        <w:t xml:space="preserve">Teclado: o jogador usufrui </w:t>
+      </w:r>
+      <w:r>
+        <w:rPr>
+          <w:rFonts w:ascii="Times New Roman" w:hAnsi="Times New Roman" w:cs="Times New Roman"/>
+          <w:sz w:val="24"/>
+        </w:rPr>
+        <w:t>d</w:t>
+      </w:r>
+      <w:r>
+        <w:rPr>
+          <w:rFonts w:ascii="Times New Roman" w:hAnsi="Times New Roman" w:cs="Times New Roman"/>
+          <w:sz w:val="24"/>
+        </w:rPr>
+        <w:t xml:space="preserve">as teclas com seta para manobrar o copo de dados, </w:t>
       </w:r>
       <w:r>
         <w:rPr>
@@ -2501,22 +2515,7 @@
           <w:sz w:val="24"/>
         </w:rPr>
         <w:tab/>
-      </w:r>
-      <w:proofErr w:type="gramStart"/>
-      <w:r>
-        <w:rPr>
-          <w:rFonts w:ascii="Times New Roman" w:hAnsi="Times New Roman" w:cs="Times New Roman"/>
-          <w:sz w:val="24"/>
-        </w:rPr>
-        <w:t>até</w:t>
-      </w:r>
-      <w:proofErr w:type="gramEnd"/>
-      <w:r>
-        <w:rPr>
-          <w:rFonts w:ascii="Times New Roman" w:hAnsi="Times New Roman" w:cs="Times New Roman"/>
-          <w:sz w:val="24"/>
-        </w:rPr>
-        <w:t xml:space="preserve"> conseguir arrastar para o quadrado verde fluorescente.</w:t>
+        <w:t>até conseguir arrastar para o quadrado verde fluorescente.</w:t>
       </w:r>
     </w:p>
     <w:p>
@@ -2532,17 +2531,15 @@
           <w:sz w:val="24"/>
         </w:rPr>
         <w:tab/>
-        <w:t xml:space="preserve">Rato: o jogador deve mexer a luva branca até ao copo de dados e, em seguida </w:t>
-      </w:r>
-      <w:proofErr w:type="gramStart"/>
-      <w:r>
-        <w:rPr>
-          <w:rFonts w:ascii="Times New Roman" w:hAnsi="Times New Roman" w:cs="Times New Roman"/>
-          <w:sz w:val="24"/>
-        </w:rPr>
-        <w:t>e</w:t>
-      </w:r>
-      <w:proofErr w:type="gramEnd"/>
+        <w:t>Rato: o jogador deve mexer a luva branca até ao copo de dados e, em seguida</w:t>
+      </w:r>
+      <w:r>
+        <w:rPr>
+          <w:rFonts w:ascii="Times New Roman" w:hAnsi="Times New Roman" w:cs="Times New Roman"/>
+          <w:sz w:val="24"/>
+        </w:rPr>
+        <w:t>,</w:t>
+      </w:r>
       <w:r>
         <w:rPr>
           <w:rFonts w:ascii="Times New Roman" w:hAnsi="Times New Roman" w:cs="Times New Roman"/>
@@ -11718,7 +11715,7 @@
 </file>
 
 <file path=customXml/itemProps1.xml><?xml version="1.0" encoding="utf-8"?>
-<ds:datastoreItem xmlns:ds="http://schemas.openxmlformats.org/officeDocument/2006/customXml" ds:itemID="{A99D83D2-C87C-4F70-9A8E-D08106C36944}">
+<ds:datastoreItem xmlns:ds="http://schemas.openxmlformats.org/officeDocument/2006/customXml" ds:itemID="{51E71604-7E53-4E01-803B-BFB3140FCD7A}">
   <ds:schemaRefs>
     <ds:schemaRef ds:uri="http://schemas.openxmlformats.org/officeDocument/2006/bibliography"/>
   </ds:schemaRefs>

</xml_diff>